<commit_message>
Update DRAFT - How to Work with the Cmap Tool for the BRIDG Concept Diagram.docx
</commit_message>
<xml_diff>
--- a/Technical Files/How-To/DRAFT - How to Work with the Cmap Tool for the BRIDG Concept Diagram.docx
+++ b/Technical Files/How-To/DRAFT - How to Work with the Cmap Tool for the BRIDG Concept Diagram.docx
@@ -9,13 +9,16 @@
       <w:r>
         <w:t xml:space="preserve">How to Work </w:t>
       </w:r>
-      <w:proofErr w:type="gramStart"/>
-      <w:r>
-        <w:t>With</w:t>
-      </w:r>
-      <w:proofErr w:type="gramEnd"/>
-      <w:r>
-        <w:t xml:space="preserve"> the </w:t>
+      <w:r>
+        <w:t>with</w:t>
+      </w:r>
+      <w:r>
+        <w:t xml:space="preserve"> </w:t>
+      </w:r>
+      <w:bookmarkStart w:id="0" w:name="_GoBack"/>
+      <w:bookmarkEnd w:id="0"/>
+      <w:r>
+        <w:t xml:space="preserve">the </w:t>
       </w:r>
       <w:proofErr w:type="spellStart"/>
       <w:r>
@@ -40,7 +43,7 @@
         </w:rPr>
         <w:t xml:space="preserve">For the BRIDG </w:t>
       </w:r>
-      <w:bookmarkStart w:id="0" w:name="_Hlk14339052"/>
+      <w:bookmarkStart w:id="1" w:name="_Hlk14339052"/>
       <w:r>
         <w:rPr>
           <w:sz w:val="28"/>
@@ -69,7 +72,7 @@
         </w:rPr>
         <w:t xml:space="preserve"> Diagram</w:t>
       </w:r>
-      <w:bookmarkEnd w:id="0"/>
+      <w:bookmarkEnd w:id="1"/>
     </w:p>
     <w:p/>
     <w:p>
@@ -715,8 +718,6 @@
       <w:r>
         <w:br w:type="page"/>
       </w:r>
-      <w:bookmarkStart w:id="1" w:name="_GoBack"/>
-      <w:bookmarkEnd w:id="1"/>
     </w:p>
     <w:sectPr>
       <w:footerReference w:type="default" r:id="rId14"/>

</xml_diff>